<commit_message>
a few small comments on the intro draft
</commit_message>
<xml_diff>
--- a/Thesis.docx
+++ b/Thesis.docx
@@ -4,28 +4,76 @@
   <w:body>
     <w:p>
       <w:pPr>
-        <w:jc w:val="center"/>
-      </w:pPr>
-      <w:bookmarkStart w:id="0" w:name="_GoBack"/>
-      <w:bookmarkEnd w:id="0"/>
-      <w:r>
-        <w:rPr>
-          <w:b/>
-        </w:rPr>
-        <w:t xml:space="preserve">Introduction </w:t>
-      </w:r>
-    </w:p>
-    <w:p>
-      <w:pPr>
         <w:spacing w:line="480" w:lineRule="auto"/>
         <w:jc w:val="center"/>
-      </w:pPr>
+        <w:rPr>
+          <w:del w:id="0" w:author="Buchanan, Erin M" w:date="2018-09-06T13:21:00Z"/>
+          <w:b/>
+        </w:rPr>
+      </w:pPr>
+      <w:del w:id="1" w:author="Buchanan, Erin M" w:date="2018-09-06T13:25:00Z">
+        <w:r>
+          <w:rPr>
+            <w:b/>
+          </w:rPr>
+          <w:delText xml:space="preserve">Introduction </w:delText>
+        </w:r>
+      </w:del>
+      <w:ins w:id="2" w:author="Buchanan, Erin M" w:date="2018-09-06T13:25:00Z">
+        <w:r>
+          <w:rPr>
+            <w:b/>
+          </w:rPr>
+          <w:t>Real Title Here</w:t>
+        </w:r>
+      </w:ins>
+      <w:bookmarkStart w:id="3" w:name="_GoBack"/>
+      <w:bookmarkEnd w:id="3"/>
     </w:p>
     <w:p>
       <w:pPr>
         <w:spacing w:line="480" w:lineRule="auto"/>
-        <w:rPr>
-          <w:color w:val="000000" w:themeColor="text1"/>
+        <w:jc w:val="center"/>
+        <w:rPr>
+          <w:ins w:id="4" w:author="Buchanan, Erin M" w:date="2018-09-06T13:22:00Z"/>
+        </w:rPr>
+        <w:pPrChange w:id="5" w:author="Buchanan, Erin M" w:date="2018-09-06T13:21:00Z">
+          <w:pPr>
+            <w:jc w:val="center"/>
+          </w:pPr>
+        </w:pPrChange>
+      </w:pPr>
+    </w:p>
+    <w:p>
+      <w:pPr>
+        <w:spacing w:line="480" w:lineRule="auto"/>
+        <w:rPr>
+          <w:b/>
+          <w:rPrChange w:id="6" w:author="Buchanan, Erin M" w:date="2018-09-06T13:22:00Z">
+            <w:rPr/>
+          </w:rPrChange>
+        </w:rPr>
+        <w:pPrChange w:id="7" w:author="Buchanan, Erin M" w:date="2018-09-06T13:22:00Z">
+          <w:pPr>
+            <w:spacing w:line="480" w:lineRule="auto"/>
+            <w:jc w:val="center"/>
+          </w:pPr>
+        </w:pPrChange>
+      </w:pPr>
+      <w:ins w:id="8" w:author="Buchanan, Erin M" w:date="2018-09-06T13:22:00Z">
+        <w:r>
+          <w:rPr>
+            <w:b/>
+          </w:rPr>
+          <w:t>Working Memory</w:t>
+        </w:r>
+      </w:ins>
+    </w:p>
+    <w:p>
+      <w:pPr>
+        <w:spacing w:line="480" w:lineRule="auto"/>
+        <w:rPr>
+          <w:ins w:id="9" w:author="Buchanan, Erin M" w:date="2018-09-06T13:22:00Z"/>
         </w:rPr>
       </w:pPr>
       <w:r>
@@ -56,29 +104,157 @@
       <w:r>
         <w:t xml:space="preserve"> </w:t>
       </w:r>
-      <w:r>
-        <w:rPr>
-          <w:color w:val="000000" w:themeColor="text1"/>
-        </w:rPr>
-        <w:t>The best way to test it is using an operation task (OSPAN) created by Turner and Engle (1989).</w:t>
-      </w:r>
-      <w:r>
-        <w:rPr>
-          <w:color w:val="000000" w:themeColor="text1"/>
-        </w:rPr>
-        <w:t xml:space="preserve"> </w:t>
-      </w:r>
-      <w:r>
-        <w:rPr>
-          <w:color w:val="000000" w:themeColor="text1"/>
-        </w:rPr>
-        <w:t>Turner and Engle have written multiple papers on their validity and reliability of the OSPAN. Besides the creators of the task, Klein and Fiss (1999), also tested the validity and reliability of it to an astounding .78 alpha coefficient average. The only “bad” thing Klein and Fiss had to say was within their error, they used the same participants, so the participants may have had test-retest correlations from the three times they redid the OSPAN.</w:t>
-      </w:r>
+    </w:p>
+    <w:p>
+      <w:pPr>
+        <w:spacing w:line="480" w:lineRule="auto"/>
+        <w:rPr>
+          <w:ins w:id="10" w:author="Buchanan, Erin M" w:date="2018-09-06T13:22:00Z"/>
+          <w:b/>
+          <w:rPrChange w:id="11" w:author="Buchanan, Erin M" w:date="2018-09-06T13:22:00Z">
+            <w:rPr>
+              <w:ins w:id="12" w:author="Buchanan, Erin M" w:date="2018-09-06T13:22:00Z"/>
+            </w:rPr>
+          </w:rPrChange>
+        </w:rPr>
+      </w:pPr>
+      <w:ins w:id="13" w:author="Buchanan, Erin M" w:date="2018-09-06T13:22:00Z">
+        <w:r>
+          <w:rPr>
+            <w:b/>
+            <w:rPrChange w:id="14" w:author="Buchanan, Erin M" w:date="2018-09-06T13:22:00Z">
+              <w:rPr/>
+            </w:rPrChange>
+          </w:rPr>
+          <w:t>Measurement</w:t>
+        </w:r>
+        <w:r>
+          <w:rPr>
+            <w:b/>
+          </w:rPr>
+          <w:t xml:space="preserve"> of Working Memory</w:t>
+        </w:r>
+      </w:ins>
     </w:p>
     <w:p>
       <w:pPr>
         <w:spacing w:line="480" w:lineRule="auto"/>
         <w:ind w:firstLine="720"/>
+        <w:rPr>
+          <w:ins w:id="15" w:author="Buchanan, Erin M" w:date="2018-09-06T13:23:00Z"/>
+          <w:color w:val="000000" w:themeColor="text1"/>
+        </w:rPr>
+        <w:pPrChange w:id="16" w:author="Buchanan, Erin M" w:date="2018-09-06T13:22:00Z">
+          <w:pPr>
+            <w:spacing w:line="480" w:lineRule="auto"/>
+          </w:pPr>
+        </w:pPrChange>
+      </w:pPr>
+      <w:r>
+        <w:rPr>
+          <w:color w:val="000000" w:themeColor="text1"/>
+        </w:rPr>
+        <w:t xml:space="preserve">The best way to test </w:t>
+      </w:r>
+      <w:del w:id="17" w:author="Buchanan, Erin M" w:date="2018-09-06T13:22:00Z">
+        <w:r>
+          <w:rPr>
+            <w:color w:val="000000" w:themeColor="text1"/>
+          </w:rPr>
+          <w:delText xml:space="preserve">it </w:delText>
+        </w:r>
+      </w:del>
+      <w:ins w:id="18" w:author="Buchanan, Erin M" w:date="2018-09-06T13:22:00Z">
+        <w:r>
+          <w:rPr>
+            <w:color w:val="000000" w:themeColor="text1"/>
+          </w:rPr>
+          <w:t>working memory</w:t>
+        </w:r>
+        <w:r>
+          <w:rPr>
+            <w:color w:val="000000" w:themeColor="text1"/>
+          </w:rPr>
+          <w:t xml:space="preserve"> </w:t>
+        </w:r>
+      </w:ins>
+      <w:r>
+        <w:rPr>
+          <w:color w:val="000000" w:themeColor="text1"/>
+        </w:rPr>
+        <w:t xml:space="preserve">is </w:t>
+      </w:r>
+      <w:del w:id="19" w:author="Buchanan, Erin M" w:date="2018-09-06T13:22:00Z">
+        <w:r>
+          <w:rPr>
+            <w:color w:val="000000" w:themeColor="text1"/>
+          </w:rPr>
+          <w:delText xml:space="preserve">using </w:delText>
+        </w:r>
+      </w:del>
+      <w:ins w:id="20" w:author="Buchanan, Erin M" w:date="2018-09-06T13:22:00Z">
+        <w:r>
+          <w:rPr>
+            <w:color w:val="000000" w:themeColor="text1"/>
+          </w:rPr>
+          <w:t>to use</w:t>
+        </w:r>
+        <w:r>
+          <w:rPr>
+            <w:color w:val="000000" w:themeColor="text1"/>
+          </w:rPr>
+          <w:t xml:space="preserve"> </w:t>
+        </w:r>
+      </w:ins>
+      <w:r>
+        <w:rPr>
+          <w:color w:val="000000" w:themeColor="text1"/>
+        </w:rPr>
+        <w:t>an operation task (OSPAN) created by Turner and Engle (1989).</w:t>
+      </w:r>
+      <w:r>
+        <w:rPr>
+          <w:color w:val="000000" w:themeColor="text1"/>
+        </w:rPr>
+        <w:t xml:space="preserve"> </w:t>
+      </w:r>
+      <w:r>
+        <w:rPr>
+          <w:color w:val="000000" w:themeColor="text1"/>
+        </w:rPr>
+        <w:t>Turner and Engle have written multiple papers on their validity and reliability of the OSPAN. Besides the creators of the task, Klein and Fiss (1999), also tested the validity and reliability of it to an astounding .78 alpha coefficient average. The only “bad” thing Klein and Fiss had to say was within their error, they used the same participants, so the participants may have had test-retest correlations from the three times they redid the OSPAN.</w:t>
+      </w:r>
+    </w:p>
+    <w:p>
+      <w:pPr>
+        <w:spacing w:line="480" w:lineRule="auto"/>
+        <w:rPr>
+          <w:b/>
+          <w:color w:val="000000" w:themeColor="text1"/>
+          <w:rPrChange w:id="21" w:author="Buchanan, Erin M" w:date="2018-09-06T13:23:00Z">
+            <w:rPr>
+              <w:color w:val="000000" w:themeColor="text1"/>
+            </w:rPr>
+          </w:rPrChange>
+        </w:rPr>
+      </w:pPr>
+      <w:ins w:id="22" w:author="Buchanan, Erin M" w:date="2018-09-06T13:23:00Z">
+        <w:r>
+          <w:rPr>
+            <w:b/>
+            <w:color w:val="000000" w:themeColor="text1"/>
+          </w:rPr>
+          <w:t>Fluid Intelligence</w:t>
+        </w:r>
+      </w:ins>
+    </w:p>
+    <w:p>
+      <w:pPr>
+        <w:spacing w:line="480" w:lineRule="auto"/>
+        <w:ind w:firstLine="720"/>
+        <w:rPr>
+          <w:ins w:id="23" w:author="Buchanan, Erin M" w:date="2018-09-06T13:24:00Z"/>
+        </w:rPr>
       </w:pPr>
       <w:r>
         <w:t>There are of course more factors that work into how much you can hold in your working memory that could affect the way you think. One of focus is fluid intelligence (</w:t>
@@ -92,8 +268,19 @@
       <w:r>
         <w:t xml:space="preserve">). </w:t>
       </w:r>
-      <w:r>
-        <w:t>Jaeggi, S., Buschkuehl, M., J</w:t>
+      <w:commentRangeStart w:id="24"/>
+      <w:r>
+        <w:t>Jaeggi</w:t>
+      </w:r>
+      <w:commentRangeEnd w:id="24"/>
+      <w:r>
+        <w:rPr>
+          <w:rStyle w:val="CommentReference"/>
+        </w:rPr>
+        <w:commentReference w:id="24"/>
+      </w:r>
+      <w:r>
+        <w:t>, S., Buschkuehl, M., J</w:t>
       </w:r>
       <w:r>
         <w:t xml:space="preserve">onides, J., &amp; Perrig, W., (2008) classify </w:t>
@@ -114,7 +301,21 @@
         <w:t>Gf</w:t>
       </w:r>
       <w:r>
-        <w:t xml:space="preserve"> by having their participants work through working memory tasks over time because they share a common capacity constraint. The idea of a capacity constraint is by the number of items held in working memory. This construct is much like George Miller’s “magical number”, 7 +/- 2. Jaeggi et al. argues that because working memory and </w:t>
+        <w:t xml:space="preserve"> by having their participants work through working memory tasks over time because they share a common capacity constraint. The idea of a capacity constraint is by the number of items held in working memory. This construct is much like </w:t>
+      </w:r>
+      <w:commentRangeStart w:id="25"/>
+      <w:r>
+        <w:t>George</w:t>
+      </w:r>
+      <w:commentRangeEnd w:id="25"/>
+      <w:r>
+        <w:rPr>
+          <w:rStyle w:val="CommentReference"/>
+        </w:rPr>
+        <w:commentReference w:id="25"/>
+      </w:r>
+      <w:r>
+        <w:t xml:space="preserve"> Miller’s “magical number”, 7 +/- 2. Jaeggi et al. argues that because working memory and </w:t>
       </w:r>
       <w:r>
         <w:rPr>
@@ -133,6 +334,7 @@
         <w:t xml:space="preserve">Kane, M., &amp; Engle, R., 2002; </w:t>
       </w:r>
       <w:r>
+        <w:lastRenderedPageBreak/>
         <w:t>Gray,</w:t>
       </w:r>
       <w:r>
@@ -150,6 +352,7 @@
       <w:r>
         <w:t> </w:t>
       </w:r>
+      <w:commentRangeStart w:id="26"/>
       <w:r>
         <w:rPr>
           <w:i/>
@@ -194,17 +397,51 @@
       <w:r>
         <w:t> = 0.48</w:t>
       </w:r>
+      <w:commentRangeEnd w:id="26"/>
+      <w:r>
+        <w:rPr>
+          <w:rStyle w:val="CommentReference"/>
+        </w:rPr>
+        <w:commentReference w:id="26"/>
+      </w:r>
       <w:r>
         <w:t>.</w:t>
       </w:r>
+    </w:p>
+    <w:p>
+      <w:pPr>
+        <w:spacing w:line="480" w:lineRule="auto"/>
+        <w:rPr>
+          <w:b/>
+          <w:rPrChange w:id="27" w:author="Buchanan, Erin M" w:date="2018-09-06T13:24:00Z">
+            <w:rPr/>
+          </w:rPrChange>
+        </w:rPr>
+        <w:pPrChange w:id="28" w:author="Buchanan, Erin M" w:date="2018-09-06T13:24:00Z">
+          <w:pPr>
+            <w:spacing w:line="480" w:lineRule="auto"/>
+            <w:ind w:firstLine="720"/>
+          </w:pPr>
+        </w:pPrChange>
+      </w:pPr>
+      <w:ins w:id="29" w:author="Buchanan, Erin M" w:date="2018-09-06T13:24:00Z">
+        <w:r>
+          <w:rPr>
+            <w:b/>
+          </w:rPr>
+          <w:t>Measuring Fluid Intelligence</w:t>
+        </w:r>
+      </w:ins>
     </w:p>
     <w:p>
       <w:pPr>
         <w:spacing w:line="480" w:lineRule="auto"/>
         <w:ind w:firstLine="720"/>
-      </w:pPr>
-      <w:r>
-        <w:lastRenderedPageBreak/>
+        <w:rPr>
+          <w:ins w:id="30" w:author="Buchanan, Erin M" w:date="2018-09-06T13:25:00Z"/>
+        </w:rPr>
+      </w:pPr>
+      <w:r>
         <w:t xml:space="preserve">The most common practice when it comes to testing </w:t>
       </w:r>
       <w:r>
@@ -288,14 +525,46 @@
       <w:r>
         <w:t>&lt; 0.001).</w:t>
       </w:r>
+    </w:p>
+    <w:p>
+      <w:pPr>
+        <w:spacing w:line="480" w:lineRule="auto"/>
+        <w:rPr>
+          <w:b/>
+          <w:rPrChange w:id="31" w:author="Buchanan, Erin M" w:date="2018-09-06T13:25:00Z">
+            <w:rPr/>
+          </w:rPrChange>
+        </w:rPr>
+        <w:pPrChange w:id="32" w:author="Buchanan, Erin M" w:date="2018-09-06T13:25:00Z">
+          <w:pPr>
+            <w:spacing w:line="480" w:lineRule="auto"/>
+            <w:ind w:firstLine="720"/>
+          </w:pPr>
+        </w:pPrChange>
+      </w:pPr>
+      <w:ins w:id="33" w:author="Buchanan, Erin M" w:date="2018-09-06T13:25:00Z">
+        <w:r>
+          <w:rPr>
+            <w:b/>
+          </w:rPr>
+          <w:t>Expertise</w:t>
+        </w:r>
+      </w:ins>
     </w:p>
     <w:p>
       <w:pPr>
         <w:spacing w:line="480" w:lineRule="auto"/>
         <w:ind w:firstLine="720"/>
-      </w:pPr>
-      <w:r>
-        <w:t>The last construct that may affect your working memory or fluid intelligence is expertise. Gobet, F. and Ereku, M. (2016), spoke of Dreyfus and Dreyfus (1988) paper where they categorized expertise as, “fluid, automatic behavior without any conscious control,” which is how anyone should think of it. Although there is not a good overall way to test if someone has expertise, most articles just use a median split to separate participants into a novice group, or an expert group (</w:t>
+        <w:rPr>
+          <w:ins w:id="34" w:author="Buchanan, Erin M" w:date="2018-09-06T13:25:00Z"/>
+        </w:rPr>
+      </w:pPr>
+      <w:r>
+        <w:t xml:space="preserve">The last construct that may affect your working memory or fluid intelligence is expertise. Gobet, F. and Ereku, M. (2016), spoke of Dreyfus and Dreyfus (1988) paper where they categorized expertise as, “fluid, automatic behavior without any conscious control,” which is how anyone should think of it. Although there is not a good overall way to test if someone has expertise, most articles just use a median split to separate participants into a novice group, or an </w:t>
+      </w:r>
+      <w:r>
+        <w:lastRenderedPageBreak/>
+        <w:t>expert group (</w:t>
       </w:r>
       <w:r>
         <w:t>Sattizahn, J.R.</w:t>
@@ -309,6 +578,31 @@
       <w:r>
         <w:t xml:space="preserve">. This may not be the best way to show or categorize a person’s expertise, but it is the best we have currently available and that has been used in research. With these three constructs combined, they could help shape how things may get stored in our short term or long-term memory. They each play an important part in how we view the world around us and evaluate everyday situations. </w:t>
       </w:r>
+    </w:p>
+    <w:p>
+      <w:pPr>
+        <w:spacing w:line="480" w:lineRule="auto"/>
+        <w:rPr>
+          <w:b/>
+          <w:rPrChange w:id="35" w:author="Buchanan, Erin M" w:date="2018-09-06T13:25:00Z">
+            <w:rPr/>
+          </w:rPrChange>
+        </w:rPr>
+        <w:pPrChange w:id="36" w:author="Buchanan, Erin M" w:date="2018-09-06T13:25:00Z">
+          <w:pPr>
+            <w:spacing w:line="480" w:lineRule="auto"/>
+            <w:ind w:firstLine="720"/>
+          </w:pPr>
+        </w:pPrChange>
+      </w:pPr>
+      <w:ins w:id="37" w:author="Buchanan, Erin M" w:date="2018-09-06T13:25:00Z">
+        <w:r>
+          <w:rPr>
+            <w:b/>
+          </w:rPr>
+          <w:t>Interplay between these systems</w:t>
+        </w:r>
+      </w:ins>
     </w:p>
     <w:sectPr>
       <w:pgSz w:w="12240" w:h="15840"/>
@@ -318,6 +612,83 @@
     </w:sectPr>
   </w:body>
 </w:document>
+</file>
+
+<file path=word/comments.xml><?xml version="1.0" encoding="utf-8"?>
+<w:comments xmlns:wpc="http://schemas.microsoft.com/office/word/2010/wordprocessingCanvas" xmlns:cx="http://schemas.microsoft.com/office/drawing/2014/chartex" xmlns:cx1="http://schemas.microsoft.com/office/drawing/2015/9/8/chartex" xmlns:cx2="http://schemas.microsoft.com/office/drawing/2015/10/21/chartex" xmlns:cx3="http://schemas.microsoft.com/office/drawing/2016/5/9/chartex" xmlns:cx4="http://schemas.microsoft.com/office/drawing/2016/5/10/chartex" xmlns:cx5="http://schemas.microsoft.com/office/drawing/2016/5/11/chartex" xmlns:cx6="http://schemas.microsoft.com/office/drawing/2016/5/12/chartex" xmlns:cx7="http://schemas.microsoft.com/office/drawing/2016/5/13/chartex" xmlns:cx8="http://schemas.microsoft.com/office/drawing/2016/5/14/chartex" xmlns:mc="http://schemas.openxmlformats.org/markup-compatibility/2006" xmlns:aink="http://schemas.microsoft.com/office/drawing/2016/ink" xmlns:am3d="http://schemas.microsoft.com/office/drawing/2017/model3d" xmlns:o="urn:schemas-microsoft-com:office:office" xmlns:r="http://schemas.openxmlformats.org/officeDocument/2006/relationships" xmlns:m="http://schemas.openxmlformats.org/officeDocument/2006/math" xmlns:v="urn:schemas-microsoft-com:vml" xmlns:wp14="http://schemas.microsoft.com/office/word/2010/wordprocessingDrawing" xmlns:wp="http://schemas.openxmlformats.org/drawingml/2006/wordprocessingDrawing" xmlns:w10="urn:schemas-microsoft-com:office:word" xmlns:w="http://schemas.openxmlformats.org/wordprocessingml/2006/main" xmlns:w14="http://schemas.microsoft.com/office/word/2010/wordml" xmlns:w15="http://schemas.microsoft.com/office/word/2012/wordml" xmlns:w16cid="http://schemas.microsoft.com/office/word/2016/wordml/cid" xmlns:w16se="http://schemas.microsoft.com/office/word/2015/wordml/symex" xmlns:wpg="http://schemas.microsoft.com/office/word/2010/wordprocessingGroup" xmlns:wpi="http://schemas.microsoft.com/office/word/2010/wordprocessingInk" xmlns:wne="http://schemas.microsoft.com/office/word/2006/wordml" xmlns:wps="http://schemas.microsoft.com/office/word/2010/wordprocessingShape" mc:Ignorable="w14 w15 w16se w16cid wp14">
+  <w:comment w:id="24" w:author="Buchanan, Erin M" w:date="2018-09-06T13:23:00Z" w:initials="BEM">
+    <w:p>
+      <w:pPr>
+        <w:pStyle w:val="CommentText"/>
+      </w:pPr>
+      <w:r>
+        <w:rPr>
+          <w:rStyle w:val="CommentReference"/>
+        </w:rPr>
+        <w:annotationRef/>
+      </w:r>
+      <w:r>
+        <w:t xml:space="preserve">Be sure to update these to apa style </w:t>
+      </w:r>
+    </w:p>
+  </w:comment>
+  <w:comment w:id="25" w:author="Buchanan, Erin M" w:date="2018-09-06T13:23:00Z" w:initials="BEM">
+    <w:p>
+      <w:pPr>
+        <w:pStyle w:val="CommentText"/>
+      </w:pPr>
+      <w:r>
+        <w:rPr>
+          <w:rStyle w:val="CommentReference"/>
+        </w:rPr>
+        <w:annotationRef/>
+      </w:r>
+      <w:r>
+        <w:t xml:space="preserve">Be sure to actually cite the 1950ish (56 or 57?) paper here </w:t>
+      </w:r>
+    </w:p>
+  </w:comment>
+  <w:comment w:id="26" w:author="Buchanan, Erin M" w:date="2018-09-06T13:24:00Z" w:initials="BEM">
+    <w:p>
+      <w:pPr>
+        <w:pStyle w:val="CommentText"/>
+      </w:pPr>
+      <w:r>
+        <w:rPr>
+          <w:rStyle w:val="CommentReference"/>
+        </w:rPr>
+        <w:annotationRef/>
+      </w:r>
+      <w:r>
+        <w:t xml:space="preserve">Don't need numbers here, just say big effect sizes </w:t>
+      </w:r>
+    </w:p>
+  </w:comment>
+</w:comments>
+</file>
+
+<file path=word/commentsExtended.xml><?xml version="1.0" encoding="utf-8"?>
+<w15:commentsEx xmlns:wpc="http://schemas.microsoft.com/office/word/2010/wordprocessingCanvas" xmlns:cx="http://schemas.microsoft.com/office/drawing/2014/chartex" xmlns:cx1="http://schemas.microsoft.com/office/drawing/2015/9/8/chartex" xmlns:cx2="http://schemas.microsoft.com/office/drawing/2015/10/21/chartex" xmlns:cx3="http://schemas.microsoft.com/office/drawing/2016/5/9/chartex" xmlns:cx4="http://schemas.microsoft.com/office/drawing/2016/5/10/chartex" xmlns:cx5="http://schemas.microsoft.com/office/drawing/2016/5/11/chartex" xmlns:cx6="http://schemas.microsoft.com/office/drawing/2016/5/12/chartex" xmlns:cx7="http://schemas.microsoft.com/office/drawing/2016/5/13/chartex" xmlns:cx8="http://schemas.microsoft.com/office/drawing/2016/5/14/chartex" xmlns:mc="http://schemas.openxmlformats.org/markup-compatibility/2006" xmlns:aink="http://schemas.microsoft.com/office/drawing/2016/ink" xmlns:am3d="http://schemas.microsoft.com/office/drawing/2017/model3d" xmlns:o="urn:schemas-microsoft-com:office:office" xmlns:r="http://schemas.openxmlformats.org/officeDocument/2006/relationships" xmlns:m="http://schemas.openxmlformats.org/officeDocument/2006/math" xmlns:v="urn:schemas-microsoft-com:vml" xmlns:wp14="http://schemas.microsoft.com/office/word/2010/wordprocessingDrawing" xmlns:wp="http://schemas.openxmlformats.org/drawingml/2006/wordprocessingDrawing" xmlns:w10="urn:schemas-microsoft-com:office:word" xmlns:w="http://schemas.openxmlformats.org/wordprocessingml/2006/main" xmlns:w14="http://schemas.microsoft.com/office/word/2010/wordml" xmlns:w15="http://schemas.microsoft.com/office/word/2012/wordml" xmlns:w16cid="http://schemas.microsoft.com/office/word/2016/wordml/cid" xmlns:w16se="http://schemas.microsoft.com/office/word/2015/wordml/symex" xmlns:wpg="http://schemas.microsoft.com/office/word/2010/wordprocessingGroup" xmlns:wpi="http://schemas.microsoft.com/office/word/2010/wordprocessingInk" xmlns:wne="http://schemas.microsoft.com/office/word/2006/wordml" xmlns:wps="http://schemas.microsoft.com/office/word/2010/wordprocessingShape" mc:Ignorable="w14 w15 w16se w16cid wp14">
+  <w15:commentEx w15:paraId="6D43F4F6" w15:done="0"/>
+  <w15:commentEx w15:paraId="5CE43670" w15:done="0"/>
+  <w15:commentEx w15:paraId="5E37B08E" w15:done="0"/>
+</w15:commentsEx>
+</file>
+
+<file path=word/commentsIds.xml><?xml version="1.0" encoding="utf-8"?>
+<w16cid:commentsIds xmlns:wpc="http://schemas.microsoft.com/office/word/2010/wordprocessingCanvas" xmlns:cx="http://schemas.microsoft.com/office/drawing/2014/chartex" xmlns:cx1="http://schemas.microsoft.com/office/drawing/2015/9/8/chartex" xmlns:cx2="http://schemas.microsoft.com/office/drawing/2015/10/21/chartex" xmlns:cx3="http://schemas.microsoft.com/office/drawing/2016/5/9/chartex" xmlns:cx4="http://schemas.microsoft.com/office/drawing/2016/5/10/chartex" xmlns:cx5="http://schemas.microsoft.com/office/drawing/2016/5/11/chartex" xmlns:cx6="http://schemas.microsoft.com/office/drawing/2016/5/12/chartex" xmlns:cx7="http://schemas.microsoft.com/office/drawing/2016/5/13/chartex" xmlns:cx8="http://schemas.microsoft.com/office/drawing/2016/5/14/chartex" xmlns:mc="http://schemas.openxmlformats.org/markup-compatibility/2006" xmlns:aink="http://schemas.microsoft.com/office/drawing/2016/ink" xmlns:am3d="http://schemas.microsoft.com/office/drawing/2017/model3d" xmlns:o="urn:schemas-microsoft-com:office:office" xmlns:r="http://schemas.openxmlformats.org/officeDocument/2006/relationships" xmlns:m="http://schemas.openxmlformats.org/officeDocument/2006/math" xmlns:v="urn:schemas-microsoft-com:vml" xmlns:wp14="http://schemas.microsoft.com/office/word/2010/wordprocessingDrawing" xmlns:wp="http://schemas.openxmlformats.org/drawingml/2006/wordprocessingDrawing" xmlns:w10="urn:schemas-microsoft-com:office:word" xmlns:w="http://schemas.openxmlformats.org/wordprocessingml/2006/main" xmlns:w14="http://schemas.microsoft.com/office/word/2010/wordml" xmlns:w15="http://schemas.microsoft.com/office/word/2012/wordml" xmlns:w16cid="http://schemas.microsoft.com/office/word/2016/wordml/cid" xmlns:w16se="http://schemas.microsoft.com/office/word/2015/wordml/symex" xmlns:wpg="http://schemas.microsoft.com/office/word/2010/wordprocessingGroup" xmlns:wpi="http://schemas.microsoft.com/office/word/2010/wordprocessingInk" xmlns:wne="http://schemas.microsoft.com/office/word/2006/wordml" xmlns:wps="http://schemas.microsoft.com/office/word/2010/wordprocessingShape" mc:Ignorable="w14 w15 w16se w16cid wp14">
+  <w16cid:commentId w16cid:paraId="6D43F4F6" w16cid:durableId="1F3BA8CA"/>
+  <w16cid:commentId w16cid:paraId="5CE43670" w16cid:durableId="1F3BA8E2"/>
+  <w16cid:commentId w16cid:paraId="5E37B08E" w16cid:durableId="1F3BA8FA"/>
+</w16cid:commentsIds>
+</file>
+
+<file path=word/people.xml><?xml version="1.0" encoding="utf-8"?>
+<w15:people xmlns:wpc="http://schemas.microsoft.com/office/word/2010/wordprocessingCanvas" xmlns:cx="http://schemas.microsoft.com/office/drawing/2014/chartex" xmlns:cx1="http://schemas.microsoft.com/office/drawing/2015/9/8/chartex" xmlns:cx2="http://schemas.microsoft.com/office/drawing/2015/10/21/chartex" xmlns:cx3="http://schemas.microsoft.com/office/drawing/2016/5/9/chartex" xmlns:cx4="http://schemas.microsoft.com/office/drawing/2016/5/10/chartex" xmlns:cx5="http://schemas.microsoft.com/office/drawing/2016/5/11/chartex" xmlns:cx6="http://schemas.microsoft.com/office/drawing/2016/5/12/chartex" xmlns:cx7="http://schemas.microsoft.com/office/drawing/2016/5/13/chartex" xmlns:cx8="http://schemas.microsoft.com/office/drawing/2016/5/14/chartex" xmlns:mc="http://schemas.openxmlformats.org/markup-compatibility/2006" xmlns:aink="http://schemas.microsoft.com/office/drawing/2016/ink" xmlns:am3d="http://schemas.microsoft.com/office/drawing/2017/model3d" xmlns:o="urn:schemas-microsoft-com:office:office" xmlns:r="http://schemas.openxmlformats.org/officeDocument/2006/relationships" xmlns:m="http://schemas.openxmlformats.org/officeDocument/2006/math" xmlns:v="urn:schemas-microsoft-com:vml" xmlns:wp14="http://schemas.microsoft.com/office/word/2010/wordprocessingDrawing" xmlns:wp="http://schemas.openxmlformats.org/drawingml/2006/wordprocessingDrawing" xmlns:w10="urn:schemas-microsoft-com:office:word" xmlns:w="http://schemas.openxmlformats.org/wordprocessingml/2006/main" xmlns:w14="http://schemas.microsoft.com/office/word/2010/wordml" xmlns:w15="http://schemas.microsoft.com/office/word/2012/wordml" xmlns:w16cid="http://schemas.microsoft.com/office/word/2016/wordml/cid" xmlns:w16se="http://schemas.microsoft.com/office/word/2015/wordml/symex" xmlns:wpg="http://schemas.microsoft.com/office/word/2010/wordprocessingGroup" xmlns:wpi="http://schemas.microsoft.com/office/word/2010/wordprocessingInk" xmlns:wne="http://schemas.microsoft.com/office/word/2006/wordml" xmlns:wps="http://schemas.microsoft.com/office/word/2010/wordprocessingShape" mc:Ignorable="w14 w15 w16se w16cid wp14">
+  <w15:person w15:author="Buchanan, Erin M">
+    <w15:presenceInfo w15:providerId="Windows Live" w15:userId="245520d0-72e6-44b8-b90c-1c94bdd95622"/>
+  </w15:person>
+</w15:people>
 </file>
 
 <file path=word/styles.xml><?xml version="1.0" encoding="utf-8"?>
@@ -750,6 +1121,96 @@
       <w:u w:val="single"/>
     </w:rPr>
   </w:style>
+  <w:style w:type="paragraph" w:styleId="BalloonText">
+    <w:name w:val="Balloon Text"/>
+    <w:basedOn w:val="Normal"/>
+    <w:link w:val="BalloonTextChar"/>
+    <w:uiPriority w:val="99"/>
+    <w:semiHidden/>
+    <w:unhideWhenUsed/>
+    <w:rsid w:val="00597787"/>
+    <w:rPr>
+      <w:sz w:val="18"/>
+      <w:szCs w:val="18"/>
+    </w:rPr>
+  </w:style>
+  <w:style w:type="character" w:customStyle="1" w:styleId="BalloonTextChar">
+    <w:name w:val="Balloon Text Char"/>
+    <w:basedOn w:val="DefaultParagraphFont"/>
+    <w:link w:val="BalloonText"/>
+    <w:uiPriority w:val="99"/>
+    <w:semiHidden/>
+    <w:rsid w:val="00597787"/>
+    <w:rPr>
+      <w:sz w:val="18"/>
+      <w:szCs w:val="18"/>
+    </w:rPr>
+  </w:style>
+  <w:style w:type="character" w:styleId="CommentReference">
+    <w:name w:val="annotation reference"/>
+    <w:basedOn w:val="DefaultParagraphFont"/>
+    <w:uiPriority w:val="99"/>
+    <w:semiHidden/>
+    <w:unhideWhenUsed/>
+    <w:rsid w:val="00597787"/>
+    <w:rPr>
+      <w:sz w:val="16"/>
+      <w:szCs w:val="16"/>
+    </w:rPr>
+  </w:style>
+  <w:style w:type="paragraph" w:styleId="CommentText">
+    <w:name w:val="annotation text"/>
+    <w:basedOn w:val="Normal"/>
+    <w:link w:val="CommentTextChar"/>
+    <w:uiPriority w:val="99"/>
+    <w:semiHidden/>
+    <w:unhideWhenUsed/>
+    <w:rsid w:val="00597787"/>
+    <w:rPr>
+      <w:sz w:val="20"/>
+      <w:szCs w:val="20"/>
+    </w:rPr>
+  </w:style>
+  <w:style w:type="character" w:customStyle="1" w:styleId="CommentTextChar">
+    <w:name w:val="Comment Text Char"/>
+    <w:basedOn w:val="DefaultParagraphFont"/>
+    <w:link w:val="CommentText"/>
+    <w:uiPriority w:val="99"/>
+    <w:semiHidden/>
+    <w:rsid w:val="00597787"/>
+    <w:rPr>
+      <w:sz w:val="20"/>
+      <w:szCs w:val="20"/>
+    </w:rPr>
+  </w:style>
+  <w:style w:type="paragraph" w:styleId="CommentSubject">
+    <w:name w:val="annotation subject"/>
+    <w:basedOn w:val="CommentText"/>
+    <w:next w:val="CommentText"/>
+    <w:link w:val="CommentSubjectChar"/>
+    <w:uiPriority w:val="99"/>
+    <w:semiHidden/>
+    <w:unhideWhenUsed/>
+    <w:rsid w:val="00597787"/>
+    <w:rPr>
+      <w:b/>
+      <w:bCs/>
+    </w:rPr>
+  </w:style>
+  <w:style w:type="character" w:customStyle="1" w:styleId="CommentSubjectChar">
+    <w:name w:val="Comment Subject Char"/>
+    <w:basedOn w:val="CommentTextChar"/>
+    <w:link w:val="CommentSubject"/>
+    <w:uiPriority w:val="99"/>
+    <w:semiHidden/>
+    <w:rsid w:val="00597787"/>
+    <w:rPr>
+      <w:b/>
+      <w:bCs/>
+      <w:sz w:val="20"/>
+      <w:szCs w:val="20"/>
+    </w:rPr>
+  </w:style>
 </w:styles>
 </file>
 
@@ -1012,4 +1473,16 @@
     </a:ext>
   </a:extLst>
 </a:theme>
+</file>
+
+<file path=customXml/item1.xml><?xml version="1.0" encoding="utf-8"?>
+<b:Sources xmlns:b="http://schemas.openxmlformats.org/officeDocument/2006/bibliography" xmlns="http://schemas.openxmlformats.org/officeDocument/2006/bibliography" SelectedStyle="/APASixthEditionOfficeOnline.xsl" StyleName="APA" Version="6"/>
+</file>
+
+<file path=customXml/itemProps1.xml><?xml version="1.0" encoding="utf-8"?>
+<ds:datastoreItem xmlns:ds="http://schemas.openxmlformats.org/officeDocument/2006/customXml" ds:itemID="{1BB10F30-384C-AE4D-8864-80F63882F267}">
+  <ds:schemaRefs>
+    <ds:schemaRef ds:uri="http://schemas.openxmlformats.org/officeDocument/2006/bibliography"/>
+  </ds:schemaRefs>
+</ds:datastoreItem>
 </file>
</xml_diff>